<commit_message>
revised Tues Nativity Psali.
</commit_message>
<xml_diff>
--- a/Psalmody Source/31 Nativity Psali Tuesday.docx
+++ b/Psalmody Source/31 Nativity Psali Tuesday.docx
@@ -134,16 +134,102 @@
             <w:pPr>
               <w:ind w:left="196" w:hanging="196"/>
             </w:pPr>
-          </w:p>
-        </w:tc>
-        <w:tc>
-          <w:tcPr>
-            <w:tcW w:w="1255" w:type="pct"/>
-          </w:tcPr>
-          <w:p>
-            <w:pPr>
-              <w:ind w:left="196" w:hanging="196"/>
-            </w:pPr>
+            <w:r>
+              <w:t xml:space="preserve">Today our </w:t>
+            </w:r>
+            <w:proofErr w:type="spellStart"/>
+            <w:r>
+              <w:t>Saviour</w:t>
+            </w:r>
+            <w:proofErr w:type="spellEnd"/>
+            <w:r>
+              <w:t>,</w:t>
+            </w:r>
+          </w:p>
+          <w:p>
+            <w:pPr>
+              <w:ind w:left="196" w:hanging="196"/>
+            </w:pPr>
+            <w:r>
+              <w:t>Jesus, is born to us</w:t>
+            </w:r>
+          </w:p>
+          <w:p>
+            <w:pPr>
+              <w:ind w:left="196" w:hanging="196"/>
+            </w:pPr>
+            <w:r>
+              <w:t>In Bethlehem</w:t>
+            </w:r>
+          </w:p>
+          <w:p>
+            <w:pPr>
+              <w:ind w:left="196" w:hanging="196"/>
+            </w:pPr>
+            <w:r>
+              <w:t xml:space="preserve">Of </w:t>
+            </w:r>
+            <w:proofErr w:type="spellStart"/>
+            <w:r>
+              <w:t>Jedea</w:t>
+            </w:r>
+            <w:proofErr w:type="spellEnd"/>
+            <w:r>
+              <w:t>.</w:t>
+            </w:r>
+          </w:p>
+        </w:tc>
+        <w:tc>
+          <w:tcPr>
+            <w:tcW w:w="1255" w:type="pct"/>
+          </w:tcPr>
+          <w:p>
+            <w:pPr>
+              <w:ind w:left="196" w:hanging="196"/>
+            </w:pPr>
+            <w:r>
+              <w:t xml:space="preserve">Today our </w:t>
+            </w:r>
+            <w:proofErr w:type="spellStart"/>
+            <w:r>
+              <w:t>Saviour</w:t>
+            </w:r>
+            <w:proofErr w:type="spellEnd"/>
+            <w:r>
+              <w:t>,</w:t>
+            </w:r>
+          </w:p>
+          <w:p>
+            <w:pPr>
+              <w:ind w:left="196" w:hanging="196"/>
+            </w:pPr>
+            <w:r>
+              <w:t>Jesus, is born to us</w:t>
+            </w:r>
+          </w:p>
+          <w:p>
+            <w:pPr>
+              <w:ind w:left="196" w:hanging="196"/>
+            </w:pPr>
+            <w:r>
+              <w:t>In Bethlehem</w:t>
+            </w:r>
+          </w:p>
+          <w:p>
+            <w:pPr>
+              <w:ind w:left="196" w:hanging="196"/>
+            </w:pPr>
+            <w:r>
+              <w:t xml:space="preserve">Of </w:t>
+            </w:r>
+            <w:proofErr w:type="spellStart"/>
+            <w:r>
+              <w:t>Jedea</w:t>
+            </w:r>
+            <w:proofErr w:type="spellEnd"/>
+            <w:r>
+              <w:t>.</w:t>
+            </w:r>
           </w:p>
         </w:tc>
       </w:tr>
@@ -210,16 +296,87 @@
             <w:pPr>
               <w:ind w:left="196" w:hanging="196"/>
             </w:pPr>
-          </w:p>
-        </w:tc>
-        <w:tc>
-          <w:tcPr>
-            <w:tcW w:w="1255" w:type="pct"/>
-          </w:tcPr>
-          <w:p>
-            <w:pPr>
-              <w:ind w:left="196" w:hanging="196"/>
-            </w:pPr>
+            <w:r>
+              <w:t>There is great joy today,</w:t>
+            </w:r>
+          </w:p>
+          <w:p>
+            <w:pPr>
+              <w:ind w:left="196" w:hanging="196"/>
+            </w:pPr>
+            <w:r>
+              <w:t>For the Sun of Righteousness</w:t>
+            </w:r>
+          </w:p>
+          <w:p>
+            <w:pPr>
+              <w:ind w:left="196" w:hanging="196"/>
+            </w:pPr>
+            <w:commentRangeStart w:id="0"/>
+            <w:r>
+              <w:t xml:space="preserve">Shone </w:t>
+            </w:r>
+            <w:commentRangeEnd w:id="0"/>
+            <w:r>
+              <w:rPr>
+                <w:rStyle w:val="CommentReference"/>
+              </w:rPr>
+              <w:commentReference w:id="0"/>
+            </w:r>
+            <w:r>
+              <w:t>upon us,</w:t>
+            </w:r>
+          </w:p>
+          <w:p>
+            <w:pPr>
+              <w:ind w:left="196" w:hanging="196"/>
+            </w:pPr>
+            <w:r>
+              <w:t>And illuminated us.</w:t>
+            </w:r>
+          </w:p>
+        </w:tc>
+        <w:tc>
+          <w:tcPr>
+            <w:tcW w:w="1255" w:type="pct"/>
+          </w:tcPr>
+          <w:p>
+            <w:pPr>
+              <w:ind w:left="196" w:hanging="196"/>
+            </w:pPr>
+            <w:r>
+              <w:t xml:space="preserve">There is great joy </w:t>
+            </w:r>
+            <w:r>
+              <w:t>today,</w:t>
+            </w:r>
+          </w:p>
+          <w:p>
+            <w:pPr>
+              <w:ind w:left="196" w:hanging="196"/>
+            </w:pPr>
+            <w:r>
+              <w:t>For</w:t>
+            </w:r>
+            <w:r>
+              <w:t xml:space="preserve"> the Sun of Righteousness</w:t>
+            </w:r>
+          </w:p>
+          <w:p>
+            <w:pPr>
+              <w:ind w:left="196" w:hanging="196"/>
+            </w:pPr>
+            <w:r>
+              <w:t>Did shine upon us</w:t>
+            </w:r>
+          </w:p>
+          <w:p>
+            <w:pPr>
+              <w:ind w:left="196" w:hanging="196"/>
+            </w:pPr>
+            <w:r>
+              <w:t>And illuminated us.</w:t>
+            </w:r>
           </w:p>
         </w:tc>
       </w:tr>
@@ -288,16 +445,102 @@
             <w:pPr>
               <w:ind w:left="196" w:hanging="196"/>
             </w:pPr>
-          </w:p>
-        </w:tc>
-        <w:tc>
-          <w:tcPr>
-            <w:tcW w:w="1255" w:type="pct"/>
-          </w:tcPr>
-          <w:p>
-            <w:pPr>
-              <w:ind w:left="196" w:hanging="196"/>
-            </w:pPr>
+            <w:r>
+              <w:t>A Galilean appeared</w:t>
+            </w:r>
+          </w:p>
+          <w:p>
+            <w:pPr>
+              <w:ind w:left="196" w:hanging="196"/>
+            </w:pPr>
+            <w:r>
+              <w:t xml:space="preserve">In the land of </w:t>
+            </w:r>
+            <w:proofErr w:type="spellStart"/>
+            <w:r>
+              <w:t>Ephratha</w:t>
+            </w:r>
+            <w:proofErr w:type="spellEnd"/>
+            <w:r>
+              <w:t>,</w:t>
+            </w:r>
+          </w:p>
+          <w:p>
+            <w:pPr>
+              <w:ind w:left="196" w:hanging="196"/>
+            </w:pPr>
+            <w:r>
+              <w:t>The pride of</w:t>
+            </w:r>
+          </w:p>
+          <w:p>
+            <w:pPr>
+              <w:ind w:left="196" w:hanging="196"/>
+            </w:pPr>
+            <w:r>
+              <w:t xml:space="preserve">The house of </w:t>
+            </w:r>
+            <w:proofErr w:type="spellStart"/>
+            <w:r>
+              <w:t>Isreael</w:t>
+            </w:r>
+            <w:proofErr w:type="spellEnd"/>
+            <w:r>
+              <w:t>.</w:t>
+            </w:r>
+          </w:p>
+        </w:tc>
+        <w:tc>
+          <w:tcPr>
+            <w:tcW w:w="1255" w:type="pct"/>
+          </w:tcPr>
+          <w:p>
+            <w:pPr>
+              <w:ind w:left="196" w:hanging="196"/>
+            </w:pPr>
+            <w:r>
+              <w:t>A Galilean appeared</w:t>
+            </w:r>
+          </w:p>
+          <w:p>
+            <w:pPr>
+              <w:ind w:left="196" w:hanging="196"/>
+            </w:pPr>
+            <w:r>
+              <w:t xml:space="preserve">In the land of </w:t>
+            </w:r>
+            <w:proofErr w:type="spellStart"/>
+            <w:r>
+              <w:t>Ephratha</w:t>
+            </w:r>
+            <w:proofErr w:type="spellEnd"/>
+            <w:r>
+              <w:t>,</w:t>
+            </w:r>
+          </w:p>
+          <w:p>
+            <w:pPr>
+              <w:ind w:left="196" w:hanging="196"/>
+            </w:pPr>
+            <w:r>
+              <w:t>The pride of</w:t>
+            </w:r>
+          </w:p>
+          <w:p>
+            <w:pPr>
+              <w:ind w:left="196" w:hanging="196"/>
+            </w:pPr>
+            <w:r>
+              <w:t xml:space="preserve">The house of </w:t>
+            </w:r>
+            <w:proofErr w:type="spellStart"/>
+            <w:r>
+              <w:t>Isreael</w:t>
+            </w:r>
+            <w:proofErr w:type="spellEnd"/>
+            <w:r>
+              <w:t>.</w:t>
+            </w:r>
           </w:p>
         </w:tc>
       </w:tr>
@@ -364,16 +607,76 @@
             <w:pPr>
               <w:ind w:left="196" w:hanging="196"/>
             </w:pPr>
-          </w:p>
-        </w:tc>
-        <w:tc>
-          <w:tcPr>
-            <w:tcW w:w="1255" w:type="pct"/>
-          </w:tcPr>
-          <w:p>
-            <w:pPr>
-              <w:ind w:left="196" w:hanging="196"/>
-            </w:pPr>
+            <w:r>
+              <w:t>David the prophet,</w:t>
+            </w:r>
+          </w:p>
+          <w:p>
+            <w:pPr>
+              <w:ind w:left="196" w:hanging="196"/>
+            </w:pPr>
+            <w:r>
+              <w:t>With his son, Solomon,</w:t>
+            </w:r>
+          </w:p>
+          <w:p>
+            <w:pPr>
+              <w:ind w:left="196" w:hanging="196"/>
+            </w:pPr>
+            <w:r>
+              <w:t>Rejoice today</w:t>
+            </w:r>
+          </w:p>
+          <w:p>
+            <w:pPr>
+              <w:ind w:left="196" w:hanging="196"/>
+            </w:pPr>
+            <w:r>
+              <w:t>At His birth.</w:t>
+            </w:r>
+          </w:p>
+        </w:tc>
+        <w:tc>
+          <w:tcPr>
+            <w:tcW w:w="1255" w:type="pct"/>
+          </w:tcPr>
+          <w:p>
+            <w:pPr>
+              <w:ind w:left="196" w:hanging="196"/>
+            </w:pPr>
+            <w:r>
+              <w:t>David the prophet,</w:t>
+            </w:r>
+          </w:p>
+          <w:p>
+            <w:pPr>
+              <w:ind w:left="196" w:hanging="196"/>
+            </w:pPr>
+            <w:r>
+              <w:t xml:space="preserve">With </w:t>
+            </w:r>
+            <w:r>
+              <w:t>his son, Solomon</w:t>
+            </w:r>
+            <w:r>
+              <w:t>,</w:t>
+            </w:r>
+          </w:p>
+          <w:p>
+            <w:pPr>
+              <w:ind w:left="196" w:hanging="196"/>
+            </w:pPr>
+            <w:r>
+              <w:t>Rejoice today</w:t>
+            </w:r>
+          </w:p>
+          <w:p>
+            <w:pPr>
+              <w:ind w:left="196" w:hanging="196"/>
+            </w:pPr>
+            <w:r>
+              <w:t>At His birth.</w:t>
+            </w:r>
           </w:p>
         </w:tc>
       </w:tr>
@@ -424,16 +727,70 @@
             <w:pPr>
               <w:ind w:left="196" w:hanging="196"/>
             </w:pPr>
-          </w:p>
-        </w:tc>
-        <w:tc>
-          <w:tcPr>
-            <w:tcW w:w="1255" w:type="pct"/>
-          </w:tcPr>
-          <w:p>
-            <w:pPr>
-              <w:ind w:left="196" w:hanging="196"/>
-            </w:pPr>
+            <w:r>
+              <w:t>The Magi saw His star</w:t>
+            </w:r>
+          </w:p>
+          <w:p>
+            <w:pPr>
+              <w:ind w:left="196" w:hanging="196"/>
+            </w:pPr>
+            <w:r>
+              <w:t>Towards the East</w:t>
+            </w:r>
+          </w:p>
+          <w:p>
+            <w:pPr>
+              <w:ind w:left="196" w:hanging="196"/>
+            </w:pPr>
+            <w:r>
+              <w:t>And came</w:t>
+            </w:r>
+          </w:p>
+          <w:p>
+            <w:pPr>
+              <w:ind w:left="196" w:hanging="196"/>
+            </w:pPr>
+            <w:r>
+              <w:t>And worshipped Him.</w:t>
+            </w:r>
+          </w:p>
+        </w:tc>
+        <w:tc>
+          <w:tcPr>
+            <w:tcW w:w="1255" w:type="pct"/>
+          </w:tcPr>
+          <w:p>
+            <w:pPr>
+              <w:ind w:left="196" w:hanging="196"/>
+            </w:pPr>
+            <w:r>
+              <w:t>The Magi saw His star</w:t>
+            </w:r>
+          </w:p>
+          <w:p>
+            <w:pPr>
+              <w:ind w:left="196" w:hanging="196"/>
+            </w:pPr>
+            <w:r>
+              <w:t>Towards the East</w:t>
+            </w:r>
+          </w:p>
+          <w:p>
+            <w:pPr>
+              <w:ind w:left="196" w:hanging="196"/>
+            </w:pPr>
+            <w:r>
+              <w:t>And came</w:t>
+            </w:r>
+          </w:p>
+          <w:p>
+            <w:pPr>
+              <w:ind w:left="196" w:hanging="196"/>
+            </w:pPr>
+            <w:r>
+              <w:t>And worshipped Him.</w:t>
+            </w:r>
           </w:p>
         </w:tc>
       </w:tr>
@@ -492,16 +849,70 @@
             <w:pPr>
               <w:ind w:left="196" w:hanging="196"/>
             </w:pPr>
-          </w:p>
-        </w:tc>
-        <w:tc>
-          <w:tcPr>
-            <w:tcW w:w="1255" w:type="pct"/>
-          </w:tcPr>
-          <w:p>
-            <w:pPr>
-              <w:ind w:left="196" w:hanging="196"/>
-            </w:pPr>
+            <w:r>
+              <w:t>A Nazarene appeared</w:t>
+            </w:r>
+          </w:p>
+          <w:p>
+            <w:pPr>
+              <w:ind w:left="196" w:hanging="196"/>
+            </w:pPr>
+            <w:r>
+              <w:t>In the land of Naphtali</w:t>
+            </w:r>
+          </w:p>
+          <w:p>
+            <w:pPr>
+              <w:ind w:left="196" w:hanging="196"/>
+            </w:pPr>
+            <w:r>
+              <w:t>And all the regions</w:t>
+            </w:r>
+          </w:p>
+          <w:p>
+            <w:pPr>
+              <w:ind w:left="196" w:hanging="196"/>
+            </w:pPr>
+            <w:r>
+              <w:t>Of Zebulon.</w:t>
+            </w:r>
+          </w:p>
+        </w:tc>
+        <w:tc>
+          <w:tcPr>
+            <w:tcW w:w="1255" w:type="pct"/>
+          </w:tcPr>
+          <w:p>
+            <w:pPr>
+              <w:ind w:left="196" w:hanging="196"/>
+            </w:pPr>
+            <w:r>
+              <w:t>A Nazarene appeared</w:t>
+            </w:r>
+          </w:p>
+          <w:p>
+            <w:pPr>
+              <w:ind w:left="196" w:hanging="196"/>
+            </w:pPr>
+            <w:r>
+              <w:t>In the land of Naphtali</w:t>
+            </w:r>
+          </w:p>
+          <w:p>
+            <w:pPr>
+              <w:ind w:left="196" w:hanging="196"/>
+            </w:pPr>
+            <w:r>
+              <w:t>And all the regions</w:t>
+            </w:r>
+          </w:p>
+          <w:p>
+            <w:pPr>
+              <w:ind w:left="196" w:hanging="196"/>
+            </w:pPr>
+            <w:r>
+              <w:t>Of Zebulon.</w:t>
+            </w:r>
           </w:p>
         </w:tc>
       </w:tr>
@@ -552,16 +963,70 @@
             <w:pPr>
               <w:ind w:left="196" w:hanging="196"/>
             </w:pPr>
-          </w:p>
-        </w:tc>
-        <w:tc>
-          <w:tcPr>
-            <w:tcW w:w="1255" w:type="pct"/>
-          </w:tcPr>
-          <w:p>
-            <w:pPr>
-              <w:ind w:left="196" w:hanging="196"/>
-            </w:pPr>
+            <w:r>
+              <w:t>Come, O Isaiah,</w:t>
+            </w:r>
+          </w:p>
+          <w:p>
+            <w:pPr>
+              <w:ind w:left="196" w:hanging="196"/>
+            </w:pPr>
+            <w:r>
+              <w:t>Behold this Virgin</w:t>
+            </w:r>
+          </w:p>
+          <w:p>
+            <w:pPr>
+              <w:ind w:left="196" w:hanging="196"/>
+            </w:pPr>
+            <w:r>
+              <w:t>Of whom you spoke</w:t>
+            </w:r>
+          </w:p>
+          <w:p>
+            <w:pPr>
+              <w:ind w:left="196" w:hanging="196"/>
+            </w:pPr>
+            <w:r>
+              <w:t>Long ago.</w:t>
+            </w:r>
+          </w:p>
+        </w:tc>
+        <w:tc>
+          <w:tcPr>
+            <w:tcW w:w="1255" w:type="pct"/>
+          </w:tcPr>
+          <w:p>
+            <w:pPr>
+              <w:ind w:left="196" w:hanging="196"/>
+            </w:pPr>
+            <w:r>
+              <w:t>Come, O Isaiah,</w:t>
+            </w:r>
+          </w:p>
+          <w:p>
+            <w:pPr>
+              <w:ind w:left="196" w:hanging="196"/>
+            </w:pPr>
+            <w:r>
+              <w:t>Behold this Virgin</w:t>
+            </w:r>
+          </w:p>
+          <w:p>
+            <w:pPr>
+              <w:ind w:left="196" w:hanging="196"/>
+            </w:pPr>
+            <w:r>
+              <w:t>Of whom you spoke</w:t>
+            </w:r>
+          </w:p>
+          <w:p>
+            <w:pPr>
+              <w:ind w:left="196" w:hanging="196"/>
+            </w:pPr>
+            <w:r>
+              <w:t>Long ago.</w:t>
+            </w:r>
           </w:p>
         </w:tc>
       </w:tr>
@@ -612,16 +1077,76 @@
             <w:pPr>
               <w:ind w:left="196" w:hanging="196"/>
             </w:pPr>
-          </w:p>
-        </w:tc>
-        <w:tc>
-          <w:tcPr>
-            <w:tcW w:w="1255" w:type="pct"/>
-          </w:tcPr>
-          <w:p>
-            <w:pPr>
-              <w:ind w:left="196" w:hanging="196"/>
-            </w:pPr>
+            <w:r>
+              <w:t>She bore today</w:t>
+            </w:r>
+          </w:p>
+          <w:p>
+            <w:pPr>
+              <w:ind w:left="196" w:hanging="196"/>
+            </w:pPr>
+            <w:r>
+              <w:t>Immanuel our God.</w:t>
+            </w:r>
+          </w:p>
+          <w:p>
+            <w:pPr>
+              <w:ind w:left="196" w:hanging="196"/>
+            </w:pPr>
+            <w:r>
+              <w:t>God became man,</w:t>
+            </w:r>
+          </w:p>
+          <w:p>
+            <w:pPr>
+              <w:ind w:left="196" w:hanging="196"/>
+            </w:pPr>
+            <w:r>
+              <w:t>Have mercy on us.</w:t>
+            </w:r>
+          </w:p>
+        </w:tc>
+        <w:tc>
+          <w:tcPr>
+            <w:tcW w:w="1255" w:type="pct"/>
+          </w:tcPr>
+          <w:p>
+            <w:pPr>
+              <w:ind w:left="196" w:hanging="196"/>
+            </w:pPr>
+            <w:r>
+              <w:t>She bore today</w:t>
+            </w:r>
+          </w:p>
+          <w:p>
+            <w:pPr>
+              <w:ind w:left="196" w:hanging="196"/>
+            </w:pPr>
+            <w:r>
+              <w:t>Immanuel our God.</w:t>
+            </w:r>
+          </w:p>
+          <w:p>
+            <w:pPr>
+              <w:ind w:left="196" w:hanging="196"/>
+            </w:pPr>
+            <w:r>
+              <w:t>God became man,</w:t>
+            </w:r>
+          </w:p>
+          <w:p>
+            <w:pPr>
+              <w:ind w:left="196" w:hanging="196"/>
+            </w:pPr>
+            <w:r>
+              <w:t xml:space="preserve">Have mercy </w:t>
+            </w:r>
+            <w:r>
+              <w:t>up</w:t>
+            </w:r>
+            <w:r>
+              <w:t>on us.</w:t>
+            </w:r>
           </w:p>
         </w:tc>
       </w:tr>
@@ -673,16 +1198,70 @@
             <w:pPr>
               <w:ind w:left="196" w:hanging="196"/>
             </w:pPr>
-          </w:p>
-        </w:tc>
-        <w:tc>
-          <w:tcPr>
-            <w:tcW w:w="1255" w:type="pct"/>
-          </w:tcPr>
-          <w:p>
-            <w:pPr>
-              <w:ind w:left="196" w:hanging="196"/>
-            </w:pPr>
+            <w:r>
+              <w:t>Arise, O Jeremiah,</w:t>
+            </w:r>
+          </w:p>
+          <w:p>
+            <w:pPr>
+              <w:ind w:left="196" w:hanging="196"/>
+            </w:pPr>
+            <w:r>
+              <w:t>Come among us,</w:t>
+            </w:r>
+          </w:p>
+          <w:p>
+            <w:pPr>
+              <w:ind w:left="196" w:hanging="196"/>
+            </w:pPr>
+            <w:r>
+              <w:t>Leave your sorrow</w:t>
+            </w:r>
+          </w:p>
+          <w:p>
+            <w:pPr>
+              <w:ind w:left="196" w:hanging="196"/>
+            </w:pPr>
+            <w:r>
+              <w:t>And rejoice today.</w:t>
+            </w:r>
+          </w:p>
+        </w:tc>
+        <w:tc>
+          <w:tcPr>
+            <w:tcW w:w="1255" w:type="pct"/>
+          </w:tcPr>
+          <w:p>
+            <w:pPr>
+              <w:ind w:left="196" w:hanging="196"/>
+            </w:pPr>
+            <w:r>
+              <w:t>Arise, O Jeremiah,</w:t>
+            </w:r>
+          </w:p>
+          <w:p>
+            <w:pPr>
+              <w:ind w:left="196" w:hanging="196"/>
+            </w:pPr>
+            <w:r>
+              <w:t>Come among us,</w:t>
+            </w:r>
+          </w:p>
+          <w:p>
+            <w:pPr>
+              <w:ind w:left="196" w:hanging="196"/>
+            </w:pPr>
+            <w:r>
+              <w:t>Leave your sorrow</w:t>
+            </w:r>
+          </w:p>
+          <w:p>
+            <w:pPr>
+              <w:ind w:left="196" w:hanging="196"/>
+            </w:pPr>
+            <w:r>
+              <w:t>And rejoice today.</w:t>
+            </w:r>
           </w:p>
         </w:tc>
       </w:tr>
@@ -733,16 +1312,70 @@
             <w:pPr>
               <w:ind w:left="196" w:hanging="196"/>
             </w:pPr>
-          </w:p>
-        </w:tc>
-        <w:tc>
-          <w:tcPr>
-            <w:tcW w:w="1255" w:type="pct"/>
-          </w:tcPr>
-          <w:p>
-            <w:pPr>
-              <w:ind w:left="196" w:hanging="196"/>
-            </w:pPr>
+            <w:r>
+              <w:t>As you have seen</w:t>
+            </w:r>
+          </w:p>
+          <w:p>
+            <w:pPr>
+              <w:ind w:left="196" w:hanging="196"/>
+            </w:pPr>
+            <w:r>
+              <w:t>Of Gilead</w:t>
+            </w:r>
+          </w:p>
+          <w:p>
+            <w:pPr>
+              <w:ind w:left="196" w:hanging="196"/>
+            </w:pPr>
+            <w:r>
+              <w:t>Arise and behold</w:t>
+            </w:r>
+          </w:p>
+          <w:p>
+            <w:pPr>
+              <w:ind w:left="196" w:hanging="196"/>
+            </w:pPr>
+            <w:r>
+              <w:t>The land of Bethlehem.</w:t>
+            </w:r>
+          </w:p>
+        </w:tc>
+        <w:tc>
+          <w:tcPr>
+            <w:tcW w:w="1255" w:type="pct"/>
+          </w:tcPr>
+          <w:p>
+            <w:pPr>
+              <w:ind w:left="196" w:hanging="196"/>
+            </w:pPr>
+            <w:r>
+              <w:t>As you have seen</w:t>
+            </w:r>
+          </w:p>
+          <w:p>
+            <w:pPr>
+              <w:ind w:left="196" w:hanging="196"/>
+            </w:pPr>
+            <w:r>
+              <w:t>Of Gilead</w:t>
+            </w:r>
+          </w:p>
+          <w:p>
+            <w:pPr>
+              <w:ind w:left="196" w:hanging="196"/>
+            </w:pPr>
+            <w:r>
+              <w:t>Arise and behold</w:t>
+            </w:r>
+          </w:p>
+          <w:p>
+            <w:pPr>
+              <w:ind w:left="196" w:hanging="196"/>
+            </w:pPr>
+            <w:r>
+              <w:t>The land of Bethlehem.</w:t>
+            </w:r>
           </w:p>
         </w:tc>
       </w:tr>
@@ -793,16 +1426,81 @@
             <w:pPr>
               <w:ind w:left="196" w:hanging="196"/>
             </w:pPr>
-          </w:p>
-        </w:tc>
-        <w:tc>
-          <w:tcPr>
-            <w:tcW w:w="1255" w:type="pct"/>
-          </w:tcPr>
-          <w:p>
-            <w:pPr>
-              <w:ind w:left="196" w:hanging="196"/>
-            </w:pPr>
+            <w:commentRangeStart w:id="1"/>
+            <w:r>
+              <w:t>All</w:t>
+            </w:r>
+            <w:commentRangeEnd w:id="1"/>
+            <w:r>
+              <w:rPr>
+                <w:rStyle w:val="CommentReference"/>
+              </w:rPr>
+              <w:commentReference w:id="1"/>
+            </w:r>
+            <w:r>
+              <w:t xml:space="preserve"> the nations were left</w:t>
+            </w:r>
+          </w:p>
+          <w:p>
+            <w:pPr>
+              <w:ind w:left="196" w:hanging="196"/>
+            </w:pPr>
+            <w:r>
+              <w:t>In the mysteries,</w:t>
+            </w:r>
+          </w:p>
+          <w:p>
+            <w:pPr>
+              <w:ind w:left="196" w:hanging="196"/>
+            </w:pPr>
+            <w:r>
+              <w:t>O Ezekiel,</w:t>
+            </w:r>
+          </w:p>
+          <w:p>
+            <w:pPr>
+              <w:ind w:left="196" w:hanging="196"/>
+            </w:pPr>
+            <w:r>
+              <w:t>The seer.</w:t>
+            </w:r>
+          </w:p>
+        </w:tc>
+        <w:tc>
+          <w:tcPr>
+            <w:tcW w:w="1255" w:type="pct"/>
+          </w:tcPr>
+          <w:p>
+            <w:pPr>
+              <w:ind w:left="196" w:hanging="196"/>
+            </w:pPr>
+            <w:r>
+              <w:t>All the nations were left</w:t>
+            </w:r>
+          </w:p>
+          <w:p>
+            <w:pPr>
+              <w:ind w:left="196" w:hanging="196"/>
+            </w:pPr>
+            <w:r>
+              <w:t>In the mysteries,</w:t>
+            </w:r>
+          </w:p>
+          <w:p>
+            <w:pPr>
+              <w:ind w:left="196" w:hanging="196"/>
+            </w:pPr>
+            <w:r>
+              <w:t>O Ezekiel,</w:t>
+            </w:r>
+          </w:p>
+          <w:p>
+            <w:pPr>
+              <w:ind w:left="196" w:hanging="196"/>
+            </w:pPr>
+            <w:r>
+              <w:t>The seer.</w:t>
+            </w:r>
           </w:p>
         </w:tc>
       </w:tr>
@@ -853,16 +1551,70 @@
             <w:pPr>
               <w:ind w:left="196" w:hanging="196"/>
             </w:pPr>
-          </w:p>
-        </w:tc>
-        <w:tc>
-          <w:tcPr>
-            <w:tcW w:w="1255" w:type="pct"/>
-          </w:tcPr>
-          <w:p>
-            <w:pPr>
-              <w:ind w:left="196" w:hanging="196"/>
-            </w:pPr>
+            <w:r>
+              <w:t>The Messiah was born</w:t>
+            </w:r>
+          </w:p>
+          <w:p>
+            <w:pPr>
+              <w:ind w:left="196" w:hanging="196"/>
+            </w:pPr>
+            <w:r>
+              <w:t>From a sealed gate:</w:t>
+            </w:r>
+          </w:p>
+          <w:p>
+            <w:pPr>
+              <w:ind w:left="196" w:hanging="196"/>
+            </w:pPr>
+            <w:r>
+              <w:t>The holy virgin,</w:t>
+            </w:r>
+          </w:p>
+          <w:p>
+            <w:pPr>
+              <w:ind w:left="196" w:hanging="196"/>
+            </w:pPr>
+            <w:r>
+              <w:t>In Bethlehem.</w:t>
+            </w:r>
+          </w:p>
+        </w:tc>
+        <w:tc>
+          <w:tcPr>
+            <w:tcW w:w="1255" w:type="pct"/>
+          </w:tcPr>
+          <w:p>
+            <w:pPr>
+              <w:ind w:left="196" w:hanging="196"/>
+            </w:pPr>
+            <w:r>
+              <w:t>The Messiah was born</w:t>
+            </w:r>
+          </w:p>
+          <w:p>
+            <w:pPr>
+              <w:ind w:left="196" w:hanging="196"/>
+            </w:pPr>
+            <w:r>
+              <w:t>From a sealed gate:</w:t>
+            </w:r>
+          </w:p>
+          <w:p>
+            <w:pPr>
+              <w:ind w:left="196" w:hanging="196"/>
+            </w:pPr>
+            <w:r>
+              <w:t>The holy virgin,</w:t>
+            </w:r>
+          </w:p>
+          <w:p>
+            <w:pPr>
+              <w:ind w:left="196" w:hanging="196"/>
+            </w:pPr>
+            <w:r>
+              <w:t>In Bethlehem.</w:t>
+            </w:r>
           </w:p>
         </w:tc>
       </w:tr>
@@ -913,16 +1665,84 @@
             <w:pPr>
               <w:ind w:left="196" w:hanging="196"/>
             </w:pPr>
-          </w:p>
-        </w:tc>
-        <w:tc>
-          <w:tcPr>
-            <w:tcW w:w="1255" w:type="pct"/>
-          </w:tcPr>
-          <w:p>
-            <w:pPr>
-              <w:ind w:left="196" w:hanging="196"/>
-            </w:pPr>
+            <w:r>
+              <w:t>As the supplications were raised,</w:t>
+            </w:r>
+          </w:p>
+          <w:p>
+            <w:pPr>
+              <w:ind w:left="196" w:hanging="196"/>
+            </w:pPr>
+            <w:r>
+              <w:t xml:space="preserve">So were the </w:t>
+            </w:r>
+            <w:commentRangeStart w:id="2"/>
+            <w:r>
+              <w:t>seals</w:t>
+            </w:r>
+            <w:commentRangeEnd w:id="2"/>
+            <w:r>
+              <w:rPr>
+                <w:rStyle w:val="CommentReference"/>
+              </w:rPr>
+              <w:commentReference w:id="2"/>
+            </w:r>
+            <w:r>
+              <w:t>,</w:t>
+            </w:r>
+          </w:p>
+          <w:p>
+            <w:pPr>
+              <w:ind w:left="196" w:hanging="196"/>
+            </w:pPr>
+            <w:r>
+              <w:t>As the gate</w:t>
+            </w:r>
+          </w:p>
+          <w:p>
+            <w:pPr>
+              <w:ind w:left="196" w:hanging="196"/>
+            </w:pPr>
+            <w:r>
+              <w:t>That you saw.</w:t>
+            </w:r>
+          </w:p>
+        </w:tc>
+        <w:tc>
+          <w:tcPr>
+            <w:tcW w:w="1255" w:type="pct"/>
+          </w:tcPr>
+          <w:p>
+            <w:pPr>
+              <w:ind w:left="196" w:hanging="196"/>
+            </w:pPr>
+            <w:r>
+              <w:t>As the supplications were raised,</w:t>
+            </w:r>
+          </w:p>
+          <w:p>
+            <w:pPr>
+              <w:ind w:left="196" w:hanging="196"/>
+            </w:pPr>
+            <w:r>
+              <w:t>So were the seals,</w:t>
+            </w:r>
+          </w:p>
+          <w:p>
+            <w:pPr>
+              <w:ind w:left="196" w:hanging="196"/>
+            </w:pPr>
+            <w:r>
+              <w:t>As the gate</w:t>
+            </w:r>
+          </w:p>
+          <w:p>
+            <w:pPr>
+              <w:ind w:left="196" w:hanging="196"/>
+            </w:pPr>
+            <w:r>
+              <w:t>That you saw.</w:t>
+            </w:r>
           </w:p>
         </w:tc>
       </w:tr>
@@ -945,13 +1765,14 @@
             <w:tcW w:w="1242" w:type="pct"/>
           </w:tcPr>
           <w:p>
-            <w:proofErr w:type="spellStart"/>
-            <w:r>
-              <w:t>Ninty</w:t>
-            </w:r>
-            <w:proofErr w:type="spellEnd"/>
-            <w:r>
-              <w:t>-nine signs</w:t>
+            <w:r>
+              <w:t>Nin</w:t>
+            </w:r>
+            <w:r>
+              <w:t>e</w:t>
+            </w:r>
+            <w:r>
+              <w:t>ty-nine signs</w:t>
             </w:r>
           </w:p>
           <w:p>
@@ -978,16 +1799,70 @@
             <w:pPr>
               <w:ind w:left="196" w:hanging="196"/>
             </w:pPr>
-          </w:p>
-        </w:tc>
-        <w:tc>
-          <w:tcPr>
-            <w:tcW w:w="1255" w:type="pct"/>
-          </w:tcPr>
-          <w:p>
-            <w:pPr>
-              <w:ind w:left="196" w:hanging="196"/>
-            </w:pPr>
+            <w:r>
+              <w:t>Ninety-nine signs</w:t>
+            </w:r>
+          </w:p>
+          <w:p>
+            <w:pPr>
+              <w:ind w:left="196" w:hanging="196"/>
+            </w:pPr>
+            <w:r>
+              <w:t>Were counted</w:t>
+            </w:r>
+          </w:p>
+          <w:p>
+            <w:pPr>
+              <w:ind w:left="196" w:hanging="196"/>
+            </w:pPr>
+            <w:r>
+              <w:t>By the holy scribes</w:t>
+            </w:r>
+          </w:p>
+          <w:p>
+            <w:pPr>
+              <w:ind w:left="196" w:hanging="196"/>
+            </w:pPr>
+            <w:r>
+              <w:t>Of the Church.</w:t>
+            </w:r>
+          </w:p>
+        </w:tc>
+        <w:tc>
+          <w:tcPr>
+            <w:tcW w:w="1255" w:type="pct"/>
+          </w:tcPr>
+          <w:p>
+            <w:pPr>
+              <w:ind w:left="196" w:hanging="196"/>
+            </w:pPr>
+            <w:r>
+              <w:t>Ninety-nine signs</w:t>
+            </w:r>
+          </w:p>
+          <w:p>
+            <w:pPr>
+              <w:ind w:left="196" w:hanging="196"/>
+            </w:pPr>
+            <w:r>
+              <w:t>Were counted</w:t>
+            </w:r>
+          </w:p>
+          <w:p>
+            <w:pPr>
+              <w:ind w:left="196" w:hanging="196"/>
+            </w:pPr>
+            <w:r>
+              <w:t>By the holy scribes</w:t>
+            </w:r>
+          </w:p>
+          <w:p>
+            <w:pPr>
+              <w:ind w:left="196" w:hanging="196"/>
+            </w:pPr>
+            <w:r>
+              <w:t>Of the Church.</w:t>
+            </w:r>
           </w:p>
         </w:tc>
       </w:tr>
@@ -1038,16 +1913,70 @@
             <w:pPr>
               <w:ind w:left="196" w:hanging="196"/>
             </w:pPr>
-          </w:p>
-        </w:tc>
-        <w:tc>
-          <w:tcPr>
-            <w:tcW w:w="1255" w:type="pct"/>
-          </w:tcPr>
-          <w:p>
-            <w:pPr>
-              <w:ind w:left="196" w:hanging="196"/>
-            </w:pPr>
+            <w:r>
+              <w:t>Of seventy weeks,</w:t>
+            </w:r>
+          </w:p>
+          <w:p>
+            <w:pPr>
+              <w:ind w:left="196" w:hanging="196"/>
+            </w:pPr>
+            <w:r>
+              <w:t>O young Daniel,</w:t>
+            </w:r>
+          </w:p>
+          <w:p>
+            <w:pPr>
+              <w:ind w:left="196" w:hanging="196"/>
+            </w:pPr>
+            <w:r>
+              <w:t>You informed Israel</w:t>
+            </w:r>
+          </w:p>
+          <w:p>
+            <w:pPr>
+              <w:ind w:left="196" w:hanging="196"/>
+            </w:pPr>
+            <w:r>
+              <w:t>For their salvation.</w:t>
+            </w:r>
+          </w:p>
+        </w:tc>
+        <w:tc>
+          <w:tcPr>
+            <w:tcW w:w="1255" w:type="pct"/>
+          </w:tcPr>
+          <w:p>
+            <w:pPr>
+              <w:ind w:left="196" w:hanging="196"/>
+            </w:pPr>
+            <w:r>
+              <w:t>Of seventy weeks,</w:t>
+            </w:r>
+          </w:p>
+          <w:p>
+            <w:pPr>
+              <w:ind w:left="196" w:hanging="196"/>
+            </w:pPr>
+            <w:r>
+              <w:t>O young Daniel,</w:t>
+            </w:r>
+          </w:p>
+          <w:p>
+            <w:pPr>
+              <w:ind w:left="196" w:hanging="196"/>
+            </w:pPr>
+            <w:r>
+              <w:t>You informed Israel</w:t>
+            </w:r>
+          </w:p>
+          <w:p>
+            <w:pPr>
+              <w:ind w:left="196" w:hanging="196"/>
+            </w:pPr>
+            <w:r>
+              <w:t>For their salvation.</w:t>
+            </w:r>
           </w:p>
         </w:tc>
       </w:tr>
@@ -1106,16 +2035,70 @@
             <w:pPr>
               <w:ind w:left="196" w:hanging="196"/>
             </w:pPr>
-          </w:p>
-        </w:tc>
-        <w:tc>
-          <w:tcPr>
-            <w:tcW w:w="1255" w:type="pct"/>
-          </w:tcPr>
-          <w:p>
-            <w:pPr>
-              <w:ind w:left="196" w:hanging="196"/>
-            </w:pPr>
+            <w:r>
+              <w:t>The time is fulfilled,</w:t>
+            </w:r>
+          </w:p>
+          <w:p>
+            <w:pPr>
+              <w:ind w:left="196" w:hanging="196"/>
+            </w:pPr>
+            <w:r>
+              <w:t>In time,</w:t>
+            </w:r>
+          </w:p>
+          <w:p>
+            <w:pPr>
+              <w:ind w:left="196" w:hanging="196"/>
+            </w:pPr>
+            <w:r>
+              <w:t>For a child is born</w:t>
+            </w:r>
+          </w:p>
+          <w:p>
+            <w:pPr>
+              <w:ind w:left="196" w:hanging="196"/>
+            </w:pPr>
+            <w:r>
+              <w:t>Of a virgin.</w:t>
+            </w:r>
+          </w:p>
+        </w:tc>
+        <w:tc>
+          <w:tcPr>
+            <w:tcW w:w="1255" w:type="pct"/>
+          </w:tcPr>
+          <w:p>
+            <w:pPr>
+              <w:ind w:left="196" w:hanging="196"/>
+            </w:pPr>
+            <w:r>
+              <w:t>The time is fulfilled,</w:t>
+            </w:r>
+          </w:p>
+          <w:p>
+            <w:pPr>
+              <w:ind w:left="196" w:hanging="196"/>
+            </w:pPr>
+            <w:r>
+              <w:t>In time,</w:t>
+            </w:r>
+          </w:p>
+          <w:p>
+            <w:pPr>
+              <w:ind w:left="196" w:hanging="196"/>
+            </w:pPr>
+            <w:r>
+              <w:t>For a child is born</w:t>
+            </w:r>
+          </w:p>
+          <w:p>
+            <w:pPr>
+              <w:ind w:left="196" w:hanging="196"/>
+            </w:pPr>
+            <w:r>
+              <w:t>Of a virgin.</w:t>
+            </w:r>
           </w:p>
         </w:tc>
       </w:tr>
@@ -1172,16 +2155,74 @@
             <w:pPr>
               <w:ind w:left="196" w:hanging="196"/>
             </w:pPr>
-          </w:p>
-        </w:tc>
-        <w:tc>
-          <w:tcPr>
-            <w:tcW w:w="1255" w:type="pct"/>
-          </w:tcPr>
-          <w:p>
-            <w:pPr>
-              <w:ind w:left="196" w:hanging="196"/>
-            </w:pPr>
+            <w:r>
+              <w:lastRenderedPageBreak/>
+              <w:t>Rejoice today,</w:t>
+            </w:r>
+          </w:p>
+          <w:p>
+            <w:pPr>
+              <w:ind w:left="196" w:hanging="196"/>
+            </w:pPr>
+            <w:r>
+              <w:lastRenderedPageBreak/>
+              <w:t>O Adam, our father</w:t>
+            </w:r>
+          </w:p>
+          <w:p>
+            <w:pPr>
+              <w:ind w:left="196" w:hanging="196"/>
+            </w:pPr>
+            <w:r>
+              <w:t>With your son Abel</w:t>
+            </w:r>
+          </w:p>
+          <w:p>
+            <w:pPr>
+              <w:ind w:left="196" w:hanging="196"/>
+            </w:pPr>
+            <w:r>
+              <w:t>And all the ancients,</w:t>
+            </w:r>
+          </w:p>
+        </w:tc>
+        <w:tc>
+          <w:tcPr>
+            <w:tcW w:w="1255" w:type="pct"/>
+          </w:tcPr>
+          <w:p>
+            <w:pPr>
+              <w:ind w:left="196" w:hanging="196"/>
+            </w:pPr>
+            <w:r>
+              <w:lastRenderedPageBreak/>
+              <w:t>Rejoice today,</w:t>
+            </w:r>
+          </w:p>
+          <w:p>
+            <w:pPr>
+              <w:ind w:left="196" w:hanging="196"/>
+            </w:pPr>
+            <w:r>
+              <w:lastRenderedPageBreak/>
+              <w:t>O Adam, our father</w:t>
+            </w:r>
+          </w:p>
+          <w:p>
+            <w:pPr>
+              <w:ind w:left="196" w:hanging="196"/>
+            </w:pPr>
+            <w:r>
+              <w:t>With your son Abel</w:t>
+            </w:r>
+          </w:p>
+          <w:p>
+            <w:pPr>
+              <w:ind w:left="196" w:hanging="196"/>
+            </w:pPr>
+            <w:r>
+              <w:t>And all the ancients,</w:t>
+            </w:r>
           </w:p>
         </w:tc>
       </w:tr>
@@ -1233,16 +2274,70 @@
             <w:pPr>
               <w:ind w:left="196" w:hanging="196"/>
             </w:pPr>
-          </w:p>
-        </w:tc>
-        <w:tc>
-          <w:tcPr>
-            <w:tcW w:w="1255" w:type="pct"/>
-          </w:tcPr>
-          <w:p>
-            <w:pPr>
-              <w:ind w:left="196" w:hanging="196"/>
-            </w:pPr>
+            <w:r>
+              <w:t>The elect with you:</w:t>
+            </w:r>
+          </w:p>
+          <w:p>
+            <w:pPr>
+              <w:ind w:left="196" w:hanging="196"/>
+            </w:pPr>
+            <w:r>
+              <w:t>Abraham the righteous</w:t>
+            </w:r>
+          </w:p>
+          <w:p>
+            <w:pPr>
+              <w:ind w:left="196" w:hanging="196"/>
+            </w:pPr>
+            <w:r>
+              <w:t>Isaac the sacrifice</w:t>
+            </w:r>
+          </w:p>
+          <w:p>
+            <w:pPr>
+              <w:ind w:left="196" w:hanging="196"/>
+            </w:pPr>
+            <w:r>
+              <w:t>And Jacob Israel.</w:t>
+            </w:r>
+          </w:p>
+        </w:tc>
+        <w:tc>
+          <w:tcPr>
+            <w:tcW w:w="1255" w:type="pct"/>
+          </w:tcPr>
+          <w:p>
+            <w:pPr>
+              <w:ind w:left="196" w:hanging="196"/>
+            </w:pPr>
+            <w:r>
+              <w:t>The elect with you:</w:t>
+            </w:r>
+          </w:p>
+          <w:p>
+            <w:pPr>
+              <w:ind w:left="196" w:hanging="196"/>
+            </w:pPr>
+            <w:r>
+              <w:t>Abraham the righteous</w:t>
+            </w:r>
+          </w:p>
+          <w:p>
+            <w:pPr>
+              <w:ind w:left="196" w:hanging="196"/>
+            </w:pPr>
+            <w:r>
+              <w:t>Isaac the sacrifice</w:t>
+            </w:r>
+          </w:p>
+          <w:p>
+            <w:pPr>
+              <w:ind w:left="196" w:hanging="196"/>
+            </w:pPr>
+            <w:r>
+              <w:t>And Jacob Israel.</w:t>
+            </w:r>
           </w:p>
         </w:tc>
       </w:tr>
@@ -1301,16 +2396,81 @@
             <w:pPr>
               <w:ind w:left="196" w:hanging="196"/>
             </w:pPr>
-          </w:p>
-        </w:tc>
-        <w:tc>
-          <w:tcPr>
-            <w:tcW w:w="1255" w:type="pct"/>
-          </w:tcPr>
-          <w:p>
-            <w:pPr>
-              <w:ind w:left="196" w:hanging="196"/>
-            </w:pPr>
+            <w:commentRangeStart w:id="3"/>
+            <w:r>
+              <w:t>Tetra</w:t>
+            </w:r>
+            <w:commentRangeEnd w:id="3"/>
+            <w:r>
+              <w:rPr>
+                <w:rStyle w:val="CommentReference"/>
+              </w:rPr>
+              <w:commentReference w:id="3"/>
+            </w:r>
+            <w:r>
+              <w:t>, the judge,</w:t>
+            </w:r>
+          </w:p>
+          <w:p>
+            <w:pPr>
+              <w:ind w:left="196" w:hanging="196"/>
+            </w:pPr>
+            <w:r>
+              <w:t>And the strong Judah,</w:t>
+            </w:r>
+          </w:p>
+          <w:p>
+            <w:pPr>
+              <w:ind w:left="196" w:hanging="196"/>
+            </w:pPr>
+            <w:r>
+              <w:t>Through whom the</w:t>
+            </w:r>
+          </w:p>
+          <w:p>
+            <w:pPr>
+              <w:ind w:left="196" w:hanging="196"/>
+            </w:pPr>
+            <w:r>
+              <w:t>Great salvation came.</w:t>
+            </w:r>
+          </w:p>
+        </w:tc>
+        <w:tc>
+          <w:tcPr>
+            <w:tcW w:w="1255" w:type="pct"/>
+          </w:tcPr>
+          <w:p>
+            <w:pPr>
+              <w:ind w:left="196" w:hanging="196"/>
+            </w:pPr>
+            <w:r>
+              <w:t>Tetra, the judge,</w:t>
+            </w:r>
+          </w:p>
+          <w:p>
+            <w:pPr>
+              <w:ind w:left="196" w:hanging="196"/>
+            </w:pPr>
+            <w:r>
+              <w:t>And the strong Judah,</w:t>
+            </w:r>
+          </w:p>
+          <w:p>
+            <w:pPr>
+              <w:ind w:left="196" w:hanging="196"/>
+            </w:pPr>
+            <w:r>
+              <w:t>Through whom the</w:t>
+            </w:r>
+          </w:p>
+          <w:p>
+            <w:pPr>
+              <w:ind w:left="196" w:hanging="196"/>
+            </w:pPr>
+            <w:r>
+              <w:t>Great salvation came.</w:t>
+            </w:r>
           </w:p>
         </w:tc>
       </w:tr>
@@ -1361,16 +2521,70 @@
             <w:pPr>
               <w:ind w:left="196" w:hanging="196"/>
             </w:pPr>
-          </w:p>
-        </w:tc>
-        <w:tc>
-          <w:tcPr>
-            <w:tcW w:w="1255" w:type="pct"/>
-          </w:tcPr>
-          <w:p>
-            <w:pPr>
-              <w:ind w:left="196" w:hanging="196"/>
-            </w:pPr>
+            <w:r>
+              <w:t>Behold Samuel</w:t>
+            </w:r>
+          </w:p>
+          <w:p>
+            <w:pPr>
+              <w:ind w:left="196" w:hanging="196"/>
+            </w:pPr>
+            <w:r>
+              <w:t>The elder who anointed</w:t>
+            </w:r>
+          </w:p>
+          <w:p>
+            <w:pPr>
+              <w:ind w:left="196" w:hanging="196"/>
+            </w:pPr>
+            <w:r>
+              <w:t>The just men, the prophets,</w:t>
+            </w:r>
+          </w:p>
+          <w:p>
+            <w:pPr>
+              <w:ind w:left="196" w:hanging="196"/>
+            </w:pPr>
+            <w:r>
+              <w:t>And the kings.</w:t>
+            </w:r>
+          </w:p>
+        </w:tc>
+        <w:tc>
+          <w:tcPr>
+            <w:tcW w:w="1255" w:type="pct"/>
+          </w:tcPr>
+          <w:p>
+            <w:pPr>
+              <w:ind w:left="196" w:hanging="196"/>
+            </w:pPr>
+            <w:r>
+              <w:t>Behold Samuel</w:t>
+            </w:r>
+          </w:p>
+          <w:p>
+            <w:pPr>
+              <w:ind w:left="196" w:hanging="196"/>
+            </w:pPr>
+            <w:r>
+              <w:t>The elder who anointed</w:t>
+            </w:r>
+          </w:p>
+          <w:p>
+            <w:pPr>
+              <w:ind w:left="196" w:hanging="196"/>
+            </w:pPr>
+            <w:r>
+              <w:t>The just men, the prophets,</w:t>
+            </w:r>
+          </w:p>
+          <w:p>
+            <w:pPr>
+              <w:ind w:left="196" w:hanging="196"/>
+            </w:pPr>
+            <w:r>
+              <w:t>And the kings.</w:t>
+            </w:r>
           </w:p>
         </w:tc>
       </w:tr>
@@ -1429,16 +2643,84 @@
             <w:pPr>
               <w:ind w:left="196" w:hanging="196"/>
             </w:pPr>
-          </w:p>
-        </w:tc>
-        <w:tc>
-          <w:tcPr>
-            <w:tcW w:w="1255" w:type="pct"/>
-          </w:tcPr>
-          <w:p>
-            <w:pPr>
-              <w:ind w:left="196" w:hanging="196"/>
-            </w:pPr>
+            <w:r>
+              <w:t>The God of glory</w:t>
+            </w:r>
+          </w:p>
+          <w:p>
+            <w:pPr>
+              <w:ind w:left="196" w:hanging="196"/>
+            </w:pPr>
+            <w:r>
+              <w:t>Appeared to Moses,</w:t>
+            </w:r>
+          </w:p>
+          <w:p>
+            <w:pPr>
+              <w:ind w:left="196" w:hanging="196"/>
+            </w:pPr>
+            <w:r>
+              <w:t>In Median,</w:t>
+            </w:r>
+          </w:p>
+          <w:p>
+            <w:pPr>
+              <w:ind w:left="196" w:hanging="196"/>
+            </w:pPr>
+            <w:r>
+              <w:t xml:space="preserve">In a </w:t>
+            </w:r>
+            <w:commentRangeStart w:id="4"/>
+            <w:r>
+              <w:t xml:space="preserve">flaming </w:t>
+            </w:r>
+            <w:commentRangeEnd w:id="4"/>
+            <w:r>
+              <w:rPr>
+                <w:rStyle w:val="CommentReference"/>
+              </w:rPr>
+              <w:commentReference w:id="4"/>
+            </w:r>
+            <w:r>
+              <w:t>fire.</w:t>
+            </w:r>
+          </w:p>
+        </w:tc>
+        <w:tc>
+          <w:tcPr>
+            <w:tcW w:w="1255" w:type="pct"/>
+          </w:tcPr>
+          <w:p>
+            <w:pPr>
+              <w:ind w:left="196" w:hanging="196"/>
+            </w:pPr>
+            <w:r>
+              <w:t>The God of glory</w:t>
+            </w:r>
+          </w:p>
+          <w:p>
+            <w:pPr>
+              <w:ind w:left="196" w:hanging="196"/>
+            </w:pPr>
+            <w:r>
+              <w:t>Appeared to Moses,</w:t>
+            </w:r>
+          </w:p>
+          <w:p>
+            <w:pPr>
+              <w:ind w:left="196" w:hanging="196"/>
+            </w:pPr>
+            <w:r>
+              <w:t>In Median,</w:t>
+            </w:r>
+          </w:p>
+          <w:p>
+            <w:pPr>
+              <w:ind w:left="196" w:hanging="196"/>
+            </w:pPr>
+            <w:r>
+              <w:t>In a flaming fire.</w:t>
+            </w:r>
           </w:p>
         </w:tc>
       </w:tr>
@@ -1489,16 +2771,70 @@
             <w:pPr>
               <w:ind w:left="196" w:hanging="196"/>
             </w:pPr>
-          </w:p>
-        </w:tc>
-        <w:tc>
-          <w:tcPr>
-            <w:tcW w:w="1255" w:type="pct"/>
-          </w:tcPr>
-          <w:p>
-            <w:pPr>
-              <w:ind w:left="196" w:hanging="196"/>
-            </w:pPr>
+            <w:r>
+              <w:t>Leave Median and</w:t>
+            </w:r>
+          </w:p>
+          <w:p>
+            <w:pPr>
+              <w:ind w:left="196" w:hanging="196"/>
+            </w:pPr>
+            <w:r>
+              <w:t>Come to Bethlehem</w:t>
+            </w:r>
+          </w:p>
+          <w:p>
+            <w:pPr>
+              <w:ind w:left="196" w:hanging="196"/>
+            </w:pPr>
+            <w:r>
+              <w:t>To behold</w:t>
+            </w:r>
+          </w:p>
+          <w:p>
+            <w:pPr>
+              <w:ind w:left="196" w:hanging="196"/>
+            </w:pPr>
+            <w:r>
+              <w:t>The God of glory.</w:t>
+            </w:r>
+          </w:p>
+        </w:tc>
+        <w:tc>
+          <w:tcPr>
+            <w:tcW w:w="1255" w:type="pct"/>
+          </w:tcPr>
+          <w:p>
+            <w:pPr>
+              <w:ind w:left="196" w:hanging="196"/>
+            </w:pPr>
+            <w:r>
+              <w:t>Leave Median and</w:t>
+            </w:r>
+          </w:p>
+          <w:p>
+            <w:pPr>
+              <w:ind w:left="196" w:hanging="196"/>
+            </w:pPr>
+            <w:r>
+              <w:t>Come to Bethlehem</w:t>
+            </w:r>
+          </w:p>
+          <w:p>
+            <w:pPr>
+              <w:ind w:left="196" w:hanging="196"/>
+            </w:pPr>
+            <w:r>
+              <w:t>To behold</w:t>
+            </w:r>
+          </w:p>
+          <w:p>
+            <w:pPr>
+              <w:ind w:left="196" w:hanging="196"/>
+            </w:pPr>
+            <w:r>
+              <w:t>The God of glory.</w:t>
+            </w:r>
           </w:p>
         </w:tc>
       </w:tr>
@@ -1549,16 +2885,86 @@
             <w:pPr>
               <w:ind w:left="196" w:hanging="196"/>
             </w:pPr>
-          </w:p>
-        </w:tc>
-        <w:tc>
-          <w:tcPr>
-            <w:tcW w:w="1255" w:type="pct"/>
-          </w:tcPr>
-          <w:p>
-            <w:pPr>
-              <w:ind w:left="196" w:hanging="196"/>
-            </w:pPr>
+            <w:r>
+              <w:t>The spiritual bush</w:t>
+            </w:r>
+          </w:p>
+          <w:p>
+            <w:pPr>
+              <w:ind w:left="196" w:hanging="196"/>
+            </w:pPr>
+            <w:r>
+              <w:t>Engulfed in flames</w:t>
+            </w:r>
+          </w:p>
+          <w:p>
+            <w:pPr>
+              <w:ind w:left="196" w:hanging="196"/>
+            </w:pPr>
+            <w:r>
+              <w:t>Is Mary</w:t>
+            </w:r>
+          </w:p>
+          <w:p>
+            <w:pPr>
+              <w:ind w:left="196" w:hanging="196"/>
+            </w:pPr>
+            <w:r>
+              <w:t>And her Only-</w:t>
+            </w:r>
+            <w:proofErr w:type="spellStart"/>
+            <w:r>
+              <w:t>Begotton</w:t>
+            </w:r>
+            <w:proofErr w:type="spellEnd"/>
+            <w:r>
+              <w:t>.</w:t>
+            </w:r>
+          </w:p>
+        </w:tc>
+        <w:tc>
+          <w:tcPr>
+            <w:tcW w:w="1255" w:type="pct"/>
+          </w:tcPr>
+          <w:p>
+            <w:pPr>
+              <w:ind w:left="196" w:hanging="196"/>
+            </w:pPr>
+            <w:r>
+              <w:t>The spiritual bush</w:t>
+            </w:r>
+          </w:p>
+          <w:p>
+            <w:pPr>
+              <w:ind w:left="196" w:hanging="196"/>
+            </w:pPr>
+            <w:r>
+              <w:t>Engulfed in flames</w:t>
+            </w:r>
+          </w:p>
+          <w:p>
+            <w:pPr>
+              <w:ind w:left="196" w:hanging="196"/>
+            </w:pPr>
+            <w:r>
+              <w:t>Is Mary</w:t>
+            </w:r>
+          </w:p>
+          <w:p>
+            <w:pPr>
+              <w:ind w:left="196" w:hanging="196"/>
+            </w:pPr>
+            <w:r>
+              <w:t>And her Only-</w:t>
+            </w:r>
+            <w:proofErr w:type="spellStart"/>
+            <w:r>
+              <w:t>Begotton</w:t>
+            </w:r>
+            <w:proofErr w:type="spellEnd"/>
+            <w:r>
+              <w:t>.</w:t>
+            </w:r>
           </w:p>
         </w:tc>
       </w:tr>
@@ -1611,16 +3017,72 @@
             <w:pPr>
               <w:ind w:left="196" w:hanging="196"/>
             </w:pPr>
-          </w:p>
-        </w:tc>
-        <w:tc>
-          <w:tcPr>
-            <w:tcW w:w="1255" w:type="pct"/>
-          </w:tcPr>
-          <w:p>
-            <w:pPr>
-              <w:ind w:left="196" w:hanging="196"/>
-            </w:pPr>
+            <w:r>
+              <w:t>You are blessed</w:t>
+            </w:r>
+          </w:p>
+          <w:p>
+            <w:pPr>
+              <w:ind w:left="196" w:hanging="196"/>
+            </w:pPr>
+            <w:r>
+              <w:t>More than all women,</w:t>
+            </w:r>
+          </w:p>
+          <w:p>
+            <w:pPr>
+              <w:ind w:left="196" w:hanging="196"/>
+            </w:pPr>
+            <w:r>
+              <w:t>And your womb is blessed,</w:t>
+            </w:r>
+          </w:p>
+          <w:p>
+            <w:pPr>
+              <w:ind w:left="196" w:hanging="196"/>
+            </w:pPr>
+            <w:r>
+              <w:t>For it carried God.</w:t>
+            </w:r>
+          </w:p>
+        </w:tc>
+        <w:tc>
+          <w:tcPr>
+            <w:tcW w:w="1255" w:type="pct"/>
+          </w:tcPr>
+          <w:p>
+            <w:pPr>
+              <w:ind w:left="196" w:hanging="196"/>
+            </w:pPr>
+            <w:r>
+              <w:t>Blessed are you</w:t>
+            </w:r>
+          </w:p>
+          <w:p>
+            <w:pPr>
+              <w:ind w:left="196" w:hanging="196"/>
+            </w:pPr>
+            <w:r>
+              <w:t>More than all women,</w:t>
+            </w:r>
+          </w:p>
+          <w:p>
+            <w:pPr>
+              <w:ind w:left="196" w:hanging="196"/>
+            </w:pPr>
+            <w:r>
+              <w:t>And blessed is your womb,</w:t>
+            </w:r>
+          </w:p>
+          <w:p>
+            <w:pPr>
+              <w:ind w:left="196" w:hanging="196"/>
+            </w:pPr>
+            <w:proofErr w:type="gramStart"/>
+            <w:r>
+              <w:t>Which carried God.</w:t>
+            </w:r>
+            <w:proofErr w:type="gramEnd"/>
           </w:p>
         </w:tc>
       </w:tr>
@@ -1682,16 +3144,94 @@
             <w:pPr>
               <w:ind w:left="196" w:hanging="196"/>
             </w:pPr>
-          </w:p>
-        </w:tc>
-        <w:tc>
-          <w:tcPr>
-            <w:tcW w:w="1255" w:type="pct"/>
-          </w:tcPr>
-          <w:p>
-            <w:pPr>
-              <w:ind w:left="196" w:hanging="196"/>
-            </w:pPr>
+            <w:r>
+              <w:lastRenderedPageBreak/>
+              <w:t>Take away</w:t>
+            </w:r>
+          </w:p>
+          <w:p>
+            <w:pPr>
+              <w:ind w:left="196" w:hanging="196"/>
+            </w:pPr>
+            <w:r>
+              <w:t>From our race,</w:t>
+            </w:r>
+          </w:p>
+          <w:p>
+            <w:pPr>
+              <w:ind w:left="196" w:hanging="196"/>
+            </w:pPr>
+            <w:r>
+              <w:lastRenderedPageBreak/>
+              <w:t>Every defiled thought,</w:t>
+            </w:r>
+          </w:p>
+          <w:p>
+            <w:pPr>
+              <w:ind w:left="196" w:hanging="196"/>
+            </w:pPr>
+            <w:r>
+              <w:t xml:space="preserve">Fully of </w:t>
+            </w:r>
+            <w:commentRangeStart w:id="5"/>
+            <w:r>
+              <w:t>disease</w:t>
+            </w:r>
+            <w:commentRangeEnd w:id="5"/>
+            <w:r>
+              <w:rPr>
+                <w:rStyle w:val="CommentReference"/>
+              </w:rPr>
+              <w:commentReference w:id="5"/>
+            </w:r>
+            <w:r>
+              <w:t>.</w:t>
+            </w:r>
+          </w:p>
+        </w:tc>
+        <w:tc>
+          <w:tcPr>
+            <w:tcW w:w="1255" w:type="pct"/>
+          </w:tcPr>
+          <w:p>
+            <w:pPr>
+              <w:ind w:left="196" w:hanging="196"/>
+            </w:pPr>
+            <w:r>
+              <w:lastRenderedPageBreak/>
+              <w:t>Take away</w:t>
+            </w:r>
+          </w:p>
+          <w:p>
+            <w:pPr>
+              <w:ind w:left="196" w:hanging="196"/>
+            </w:pPr>
+            <w:r>
+              <w:t>From our race,</w:t>
+            </w:r>
+          </w:p>
+          <w:p>
+            <w:pPr>
+              <w:ind w:left="196" w:hanging="196"/>
+            </w:pPr>
+            <w:r>
+              <w:lastRenderedPageBreak/>
+              <w:t>Every defiled thought,</w:t>
+            </w:r>
+          </w:p>
+          <w:p>
+            <w:pPr>
+              <w:ind w:left="196" w:hanging="196"/>
+            </w:pPr>
+            <w:r>
+              <w:t xml:space="preserve">Fully of </w:t>
+            </w:r>
+            <w:r>
+              <w:t>disease</w:t>
+            </w:r>
+            <w:r>
+              <w:t>.</w:t>
+            </w:r>
           </w:p>
         </w:tc>
       </w:tr>
@@ -1751,16 +3291,80 @@
             <w:pPr>
               <w:ind w:left="196" w:hanging="196"/>
             </w:pPr>
-          </w:p>
-        </w:tc>
-        <w:tc>
-          <w:tcPr>
-            <w:tcW w:w="1255" w:type="pct"/>
-          </w:tcPr>
-          <w:p>
-            <w:pPr>
-              <w:ind w:left="196" w:hanging="196"/>
-            </w:pPr>
+            <w:r>
+              <w:t>God appears</w:t>
+            </w:r>
+          </w:p>
+          <w:p>
+            <w:pPr>
+              <w:ind w:left="196" w:hanging="196"/>
+            </w:pPr>
+            <w:proofErr w:type="gramStart"/>
+            <w:r>
+              <w:t>To</w:t>
+            </w:r>
+            <w:proofErr w:type="gramEnd"/>
+            <w:r>
+              <w:t xml:space="preserve"> many nations.</w:t>
+            </w:r>
+          </w:p>
+          <w:p>
+            <w:pPr>
+              <w:ind w:left="196" w:hanging="196"/>
+            </w:pPr>
+            <w:r>
+              <w:t>But only openly</w:t>
+            </w:r>
+          </w:p>
+          <w:p>
+            <w:pPr>
+              <w:ind w:left="196" w:hanging="196"/>
+            </w:pPr>
+            <w:r>
+              <w:t>From you.</w:t>
+            </w:r>
+          </w:p>
+        </w:tc>
+        <w:tc>
+          <w:tcPr>
+            <w:tcW w:w="1255" w:type="pct"/>
+          </w:tcPr>
+          <w:p>
+            <w:pPr>
+              <w:ind w:left="196" w:hanging="196"/>
+            </w:pPr>
+            <w:r>
+              <w:t>God appears</w:t>
+            </w:r>
+          </w:p>
+          <w:p>
+            <w:pPr>
+              <w:ind w:left="196" w:hanging="196"/>
+            </w:pPr>
+            <w:proofErr w:type="gramStart"/>
+            <w:r>
+              <w:t>To</w:t>
+            </w:r>
+            <w:proofErr w:type="gramEnd"/>
+            <w:r>
+              <w:t xml:space="preserve"> many nations.</w:t>
+            </w:r>
+          </w:p>
+          <w:p>
+            <w:pPr>
+              <w:ind w:left="196" w:hanging="196"/>
+            </w:pPr>
+            <w:r>
+              <w:t>But only openly</w:t>
+            </w:r>
+          </w:p>
+          <w:p>
+            <w:pPr>
+              <w:ind w:left="196" w:hanging="196"/>
+            </w:pPr>
+            <w:r>
+              <w:t>From you.</w:t>
+            </w:r>
           </w:p>
         </w:tc>
       </w:tr>
@@ -1819,16 +3423,70 @@
             <w:pPr>
               <w:ind w:left="196" w:hanging="196"/>
             </w:pPr>
-          </w:p>
-        </w:tc>
-        <w:tc>
-          <w:tcPr>
-            <w:tcW w:w="1255" w:type="pct"/>
-          </w:tcPr>
-          <w:p>
-            <w:pPr>
-              <w:ind w:left="196" w:hanging="196"/>
-            </w:pPr>
+            <w:r>
+              <w:t>He spoke with us</w:t>
+            </w:r>
+          </w:p>
+          <w:p>
+            <w:pPr>
+              <w:ind w:left="196" w:hanging="196"/>
+            </w:pPr>
+            <w:r>
+              <w:t>Through His Son</w:t>
+            </w:r>
+          </w:p>
+          <w:p>
+            <w:pPr>
+              <w:ind w:left="196" w:hanging="196"/>
+            </w:pPr>
+            <w:r>
+              <w:t>In this age with</w:t>
+            </w:r>
+          </w:p>
+          <w:p>
+            <w:pPr>
+              <w:ind w:left="196" w:hanging="196"/>
+            </w:pPr>
+            <w:r>
+              <w:t>Sayings and prophesies.</w:t>
+            </w:r>
+          </w:p>
+        </w:tc>
+        <w:tc>
+          <w:tcPr>
+            <w:tcW w:w="1255" w:type="pct"/>
+          </w:tcPr>
+          <w:p>
+            <w:pPr>
+              <w:ind w:left="196" w:hanging="196"/>
+            </w:pPr>
+            <w:r>
+              <w:t>He spoke with us</w:t>
+            </w:r>
+          </w:p>
+          <w:p>
+            <w:pPr>
+              <w:ind w:left="196" w:hanging="196"/>
+            </w:pPr>
+            <w:r>
+              <w:t>Through His Son</w:t>
+            </w:r>
+          </w:p>
+          <w:p>
+            <w:pPr>
+              <w:ind w:left="196" w:hanging="196"/>
+            </w:pPr>
+            <w:r>
+              <w:t>In this age with</w:t>
+            </w:r>
+          </w:p>
+          <w:p>
+            <w:pPr>
+              <w:ind w:left="196" w:hanging="196"/>
+            </w:pPr>
+            <w:r>
+              <w:t>Sayings and prophesies.</w:t>
+            </w:r>
           </w:p>
         </w:tc>
       </w:tr>
@@ -1884,16 +3542,86 @@
             <w:pPr>
               <w:ind w:left="196" w:hanging="196"/>
             </w:pPr>
-          </w:p>
-        </w:tc>
-        <w:tc>
-          <w:tcPr>
-            <w:tcW w:w="1255" w:type="pct"/>
-          </w:tcPr>
-          <w:p>
-            <w:pPr>
-              <w:ind w:left="196" w:hanging="196"/>
-            </w:pPr>
+            <w:r>
+              <w:t xml:space="preserve">O </w:t>
+            </w:r>
+            <w:proofErr w:type="spellStart"/>
+            <w:r>
+              <w:t>Theotokos</w:t>
+            </w:r>
+            <w:proofErr w:type="spellEnd"/>
+            <w:r>
+              <w:t>,</w:t>
+            </w:r>
+          </w:p>
+          <w:p>
+            <w:pPr>
+              <w:ind w:left="196" w:hanging="196"/>
+            </w:pPr>
+            <w:r>
+              <w:t>O Mary,</w:t>
+            </w:r>
+          </w:p>
+          <w:p>
+            <w:pPr>
+              <w:ind w:left="196" w:hanging="196"/>
+            </w:pPr>
+            <w:r>
+              <w:t>O Holy virgin,</w:t>
+            </w:r>
+          </w:p>
+          <w:p>
+            <w:pPr>
+              <w:ind w:left="196" w:hanging="196"/>
+            </w:pPr>
+            <w:r>
+              <w:t>Saint Mary,</w:t>
+            </w:r>
+          </w:p>
+        </w:tc>
+        <w:tc>
+          <w:tcPr>
+            <w:tcW w:w="1255" w:type="pct"/>
+          </w:tcPr>
+          <w:p>
+            <w:pPr>
+              <w:ind w:left="196" w:hanging="196"/>
+            </w:pPr>
+            <w:r>
+              <w:t xml:space="preserve">O </w:t>
+            </w:r>
+            <w:proofErr w:type="spellStart"/>
+            <w:r>
+              <w:t>Theotokos</w:t>
+            </w:r>
+            <w:proofErr w:type="spellEnd"/>
+            <w:r>
+              <w:t>,</w:t>
+            </w:r>
+          </w:p>
+          <w:p>
+            <w:pPr>
+              <w:ind w:left="196" w:hanging="196"/>
+            </w:pPr>
+            <w:r>
+              <w:t>O Mary,</w:t>
+            </w:r>
+          </w:p>
+          <w:p>
+            <w:pPr>
+              <w:ind w:left="196" w:hanging="196"/>
+            </w:pPr>
+            <w:r>
+              <w:t>O Holy virgin,</w:t>
+            </w:r>
+          </w:p>
+          <w:p>
+            <w:pPr>
+              <w:ind w:left="196" w:hanging="196"/>
+            </w:pPr>
+            <w:r>
+              <w:t>Saint Mary,</w:t>
+            </w:r>
           </w:p>
         </w:tc>
       </w:tr>
@@ -1968,16 +3696,70 @@
             <w:pPr>
               <w:ind w:left="196" w:hanging="196"/>
             </w:pPr>
-          </w:p>
-        </w:tc>
-        <w:tc>
-          <w:tcPr>
-            <w:tcW w:w="1255" w:type="pct"/>
-          </w:tcPr>
-          <w:p>
-            <w:pPr>
-              <w:ind w:left="196" w:hanging="196"/>
-            </w:pPr>
+            <w:r>
+              <w:t>Today were fulfilled</w:t>
+            </w:r>
+          </w:p>
+          <w:p>
+            <w:pPr>
+              <w:ind w:left="196" w:hanging="196"/>
+            </w:pPr>
+            <w:r>
+              <w:t>The sayings of David,</w:t>
+            </w:r>
+          </w:p>
+          <w:p>
+            <w:pPr>
+              <w:ind w:left="196" w:hanging="196"/>
+            </w:pPr>
+            <w:r>
+              <w:t>For He saved the poor</w:t>
+            </w:r>
+          </w:p>
+          <w:p>
+            <w:pPr>
+              <w:ind w:left="196" w:hanging="196"/>
+            </w:pPr>
+            <w:r>
+              <w:t>From the hand of the enemy.</w:t>
+            </w:r>
+          </w:p>
+        </w:tc>
+        <w:tc>
+          <w:tcPr>
+            <w:tcW w:w="1255" w:type="pct"/>
+          </w:tcPr>
+          <w:p>
+            <w:pPr>
+              <w:ind w:left="196" w:hanging="196"/>
+            </w:pPr>
+            <w:r>
+              <w:t>Today were fulfilled</w:t>
+            </w:r>
+          </w:p>
+          <w:p>
+            <w:pPr>
+              <w:ind w:left="196" w:hanging="196"/>
+            </w:pPr>
+            <w:r>
+              <w:t>The sayings of David,</w:t>
+            </w:r>
+          </w:p>
+          <w:p>
+            <w:pPr>
+              <w:ind w:left="196" w:hanging="196"/>
+            </w:pPr>
+            <w:r>
+              <w:t>For He saved the poor</w:t>
+            </w:r>
+          </w:p>
+          <w:p>
+            <w:pPr>
+              <w:ind w:left="196" w:hanging="196"/>
+            </w:pPr>
+            <w:r>
+              <w:t>From the hand of the enemy.</w:t>
+            </w:r>
           </w:p>
         </w:tc>
       </w:tr>
@@ -1992,6 +3774,8 @@
             </w:pPr>
             <w:r>
               <w:pgNum/>
+            </w:r>
+            <w:r>
               <w:t>Ϭⲓⲥ̀ⲙⲏ ⲛⲁⲕ ⲙ̀ⲫⲟⲟⲩ: ⲱ̀ Ⲁⲇⲁⲙ ⲡⲉⲛⲓⲱⲧ: ϫⲉ ⲁ</w:t>
             </w:r>
             <w:proofErr w:type="spellStart"/>
@@ -2037,16 +3821,70 @@
             <w:pPr>
               <w:ind w:left="196" w:hanging="196"/>
             </w:pPr>
-          </w:p>
-        </w:tc>
-        <w:tc>
-          <w:tcPr>
-            <w:tcW w:w="1255" w:type="pct"/>
-          </w:tcPr>
-          <w:p>
-            <w:pPr>
-              <w:ind w:left="196" w:hanging="196"/>
-            </w:pPr>
+            <w:r>
+              <w:t>Oh our father Adam,</w:t>
+            </w:r>
+          </w:p>
+          <w:p>
+            <w:pPr>
+              <w:ind w:left="196" w:hanging="196"/>
+            </w:pPr>
+            <w:r>
+              <w:t>Life your voice today,</w:t>
+            </w:r>
+          </w:p>
+          <w:p>
+            <w:pPr>
+              <w:ind w:left="196" w:hanging="196"/>
+            </w:pPr>
+            <w:r>
+              <w:t>For you were exalted</w:t>
+            </w:r>
+          </w:p>
+          <w:p>
+            <w:pPr>
+              <w:ind w:left="196" w:hanging="196"/>
+            </w:pPr>
+            <w:r>
+              <w:t>By the salvation of your race.</w:t>
+            </w:r>
+          </w:p>
+        </w:tc>
+        <w:tc>
+          <w:tcPr>
+            <w:tcW w:w="1255" w:type="pct"/>
+          </w:tcPr>
+          <w:p>
+            <w:pPr>
+              <w:ind w:left="196" w:hanging="196"/>
+            </w:pPr>
+            <w:r>
+              <w:t>Oh our father Adam,</w:t>
+            </w:r>
+          </w:p>
+          <w:p>
+            <w:pPr>
+              <w:ind w:left="196" w:hanging="196"/>
+            </w:pPr>
+            <w:r>
+              <w:t>Life your voice today,</w:t>
+            </w:r>
+          </w:p>
+          <w:p>
+            <w:pPr>
+              <w:ind w:left="196" w:hanging="196"/>
+            </w:pPr>
+            <w:r>
+              <w:t>For you were exalted</w:t>
+            </w:r>
+          </w:p>
+          <w:p>
+            <w:pPr>
+              <w:ind w:left="196" w:hanging="196"/>
+            </w:pPr>
+            <w:r>
+              <w:t>By the salvation of your race.</w:t>
+            </w:r>
           </w:p>
         </w:tc>
       </w:tr>
@@ -2100,28 +3938,82 @@
             <w:r>
               <w:t>To forgive us our sins.</w:t>
             </w:r>
-            <w:bookmarkStart w:id="0" w:name="_GoBack"/>
-            <w:bookmarkEnd w:id="0"/>
-          </w:p>
-        </w:tc>
-        <w:tc>
-          <w:tcPr>
-            <w:tcW w:w="1255" w:type="pct"/>
-          </w:tcPr>
-          <w:p>
-            <w:pPr>
-              <w:ind w:left="196" w:hanging="196"/>
-            </w:pPr>
-          </w:p>
-        </w:tc>
-        <w:tc>
-          <w:tcPr>
-            <w:tcW w:w="1255" w:type="pct"/>
-          </w:tcPr>
-          <w:p>
-            <w:pPr>
-              <w:ind w:left="196" w:hanging="196"/>
-            </w:pPr>
+          </w:p>
+        </w:tc>
+        <w:tc>
+          <w:tcPr>
+            <w:tcW w:w="1255" w:type="pct"/>
+          </w:tcPr>
+          <w:p>
+            <w:pPr>
+              <w:ind w:left="196" w:hanging="196"/>
+            </w:pPr>
+            <w:r>
+              <w:t>I ask you,</w:t>
+            </w:r>
+          </w:p>
+          <w:p>
+            <w:pPr>
+              <w:ind w:left="196" w:hanging="196"/>
+            </w:pPr>
+            <w:r>
+              <w:t>My Lady, the Virgin,</w:t>
+            </w:r>
+          </w:p>
+          <w:p>
+            <w:pPr>
+              <w:ind w:left="196" w:hanging="196"/>
+            </w:pPr>
+            <w:r>
+              <w:t>Entreat your Son</w:t>
+            </w:r>
+          </w:p>
+          <w:p>
+            <w:pPr>
+              <w:ind w:left="196" w:hanging="196"/>
+            </w:pPr>
+            <w:r>
+              <w:t>To forgive us our sins.</w:t>
+            </w:r>
+          </w:p>
+        </w:tc>
+        <w:tc>
+          <w:tcPr>
+            <w:tcW w:w="1255" w:type="pct"/>
+          </w:tcPr>
+          <w:p>
+            <w:pPr>
+              <w:ind w:left="196" w:hanging="196"/>
+            </w:pPr>
+            <w:r>
+              <w:t>I ask you,</w:t>
+            </w:r>
+          </w:p>
+          <w:p>
+            <w:pPr>
+              <w:ind w:left="196" w:hanging="196"/>
+            </w:pPr>
+            <w:r>
+              <w:t>My Lady, the Virgin,</w:t>
+            </w:r>
+          </w:p>
+          <w:p>
+            <w:pPr>
+              <w:ind w:left="196" w:hanging="196"/>
+            </w:pPr>
+            <w:r>
+              <w:t>Entreat your Son</w:t>
+            </w:r>
+          </w:p>
+          <w:p>
+            <w:pPr>
+              <w:ind w:left="196" w:hanging="196"/>
+            </w:pPr>
+            <w:r>
+              <w:t>To forgive us our sins.</w:t>
+            </w:r>
+            <w:bookmarkStart w:id="6" w:name="_GoBack"/>
+            <w:bookmarkEnd w:id="6"/>
           </w:p>
         </w:tc>
       </w:tr>
@@ -2139,6 +4031,112 @@
     </w:sectPr>
   </w:body>
 </w:document>
+</file>
+
+<file path=word/comments.xml><?xml version="1.0" encoding="utf-8"?>
+<w:comments xmlns:wpc="http://schemas.microsoft.com/office/word/2010/wordprocessingCanvas" xmlns:mc="http://schemas.openxmlformats.org/markup-compatibility/2006" xmlns:o="urn:schemas-microsoft-com:office:office" xmlns:r="http://schemas.openxmlformats.org/officeDocument/2006/relationships" xmlns:m="http://schemas.openxmlformats.org/officeDocument/2006/math" xmlns:v="urn:schemas-microsoft-com:vml" xmlns:wp14="http://schemas.microsoft.com/office/word/2010/wordprocessingDrawing" xmlns:wp="http://schemas.openxmlformats.org/drawingml/2006/wordprocessingDrawing" xmlns:w10="urn:schemas-microsoft-com:office:word" xmlns:w="http://schemas.openxmlformats.org/wordprocessingml/2006/main" xmlns:w14="http://schemas.microsoft.com/office/word/2010/wordml" xmlns:wpg="http://schemas.microsoft.com/office/word/2010/wordprocessingGroup" xmlns:wpi="http://schemas.microsoft.com/office/word/2010/wordprocessingInk" xmlns:wne="http://schemas.microsoft.com/office/word/2006/wordml" xmlns:wps="http://schemas.microsoft.com/office/word/2010/wordprocessingShape" mc:Ignorable="w14 wp14">
+  <w:comment w:id="0" w:author="Windows User" w:date="2015-03-06T08:45:00Z" w:initials="WU">
+    <w:p>
+      <w:pPr>
+        <w:pStyle w:val="CommentText"/>
+      </w:pPr>
+      <w:r>
+        <w:rPr>
+          <w:rStyle w:val="CommentReference"/>
+        </w:rPr>
+        <w:annotationRef/>
+      </w:r>
+      <w:r>
+        <w:t>Or did shine and did illuminate</w:t>
+      </w:r>
+    </w:p>
+  </w:comment>
+  <w:comment w:id="1" w:author="Windows User" w:date="2015-03-06T08:52:00Z" w:initials="WU">
+    <w:p>
+      <w:pPr>
+        <w:pStyle w:val="CommentText"/>
+      </w:pPr>
+      <w:r>
+        <w:rPr>
+          <w:rStyle w:val="CommentReference"/>
+        </w:rPr>
+        <w:annotationRef/>
+      </w:r>
+      <w:r>
+        <w:t>What should this verse be?</w:t>
+      </w:r>
+    </w:p>
+  </w:comment>
+  <w:comment w:id="2" w:author="Windows User" w:date="2015-03-06T08:55:00Z" w:initials="WU">
+    <w:p>
+      <w:pPr>
+        <w:pStyle w:val="CommentText"/>
+      </w:pPr>
+      <w:r>
+        <w:rPr>
+          <w:rStyle w:val="CommentReference"/>
+        </w:rPr>
+        <w:annotationRef/>
+      </w:r>
+      <w:proofErr w:type="spellStart"/>
+      <w:r>
+        <w:t>Uhm</w:t>
+      </w:r>
+      <w:proofErr w:type="spellEnd"/>
+      <w:r>
+        <w:t>… does this mean something else, because saying the seal of the door Ezekiel saw was raised seems really bad …</w:t>
+      </w:r>
+    </w:p>
+  </w:comment>
+  <w:comment w:id="3" w:author="Windows User" w:date="2015-03-06T09:02:00Z" w:initials="WU">
+    <w:p>
+      <w:pPr>
+        <w:pStyle w:val="CommentText"/>
+      </w:pPr>
+      <w:r>
+        <w:rPr>
+          <w:rStyle w:val="CommentReference"/>
+        </w:rPr>
+        <w:annotationRef/>
+      </w:r>
+      <w:r>
+        <w:t>Who?</w:t>
+      </w:r>
+    </w:p>
+  </w:comment>
+  <w:comment w:id="4" w:author="Windows User" w:date="2015-03-06T09:06:00Z" w:initials="WU">
+    <w:p>
+      <w:pPr>
+        <w:pStyle w:val="CommentText"/>
+      </w:pPr>
+      <w:r>
+        <w:rPr>
+          <w:rStyle w:val="CommentReference"/>
+        </w:rPr>
+        <w:annotationRef/>
+      </w:r>
+      <w:r>
+        <w:t>Different adjective</w:t>
+      </w:r>
+    </w:p>
+  </w:comment>
+  <w:comment w:id="5" w:author="Windows User" w:date="2015-03-06T09:09:00Z" w:initials="WU">
+    <w:p>
+      <w:pPr>
+        <w:pStyle w:val="CommentText"/>
+      </w:pPr>
+      <w:r>
+        <w:rPr>
+          <w:rStyle w:val="CommentReference"/>
+        </w:rPr>
+        <w:annotationRef/>
+      </w:r>
+      <w:r>
+        <w:t>Sickness?</w:t>
+      </w:r>
+    </w:p>
+  </w:comment>
+</w:comments>
 </file>
 
 <file path=word/styles.xml><?xml version="1.0" encoding="utf-8"?>

</xml_diff>